<commit_message>
Update Software Design Description.docx
Modified this MS word type document to test the change.
</commit_message>
<xml_diff>
--- a/Software Design Description.docx
+++ b/Software Design Description.docx
@@ -140,6 +140,7 @@
     <w:p>
       <w:pPr>
         <w:numPr>
+          <w:ilvl w:val="0"/>
           <w:numId w:val="0"/>
         </w:numPr>
         <w:rPr>
@@ -393,14 +394,36 @@
       <w:pPr>
         <w:widowControl w:val="0"/>
         <w:numPr>
+          <w:ilvl w:val="0"/>
           <w:numId w:val="0"/>
         </w:numPr>
         <w:jc w:val="both"/>
         <w:rPr>
-          <w:rFonts w:hint="eastAsia"/>
-          <w:lang w:val="en-US" w:eastAsia="zh-CN"/>
-        </w:rPr>
-      </w:pPr>
+          <w:rFonts w:hint="default"/>
+          <w:lang w:val="en-US" w:eastAsia="zh-CN"/>
+        </w:rPr>
+      </w:pPr>
+    </w:p>
+    <w:p>
+      <w:pPr>
+        <w:widowControl w:val="0"/>
+        <w:numPr>
+          <w:ilvl w:val="0"/>
+          <w:numId w:val="0"/>
+        </w:numPr>
+        <w:jc w:val="both"/>
+        <w:rPr>
+          <w:rFonts w:hint="default"/>
+          <w:lang w:val="en-US" w:eastAsia="zh-CN"/>
+        </w:rPr>
+      </w:pPr>
+      <w:r>
+        <w:rPr>
+          <w:rFonts w:hint="default"/>
+          <w:lang w:val="en-US" w:eastAsia="zh-CN"/>
+        </w:rPr>
+        <w:t>Append a section in this document.</w:t>
+      </w:r>
       <w:bookmarkStart w:id="0" w:name="_GoBack"/>
       <w:bookmarkEnd w:id="0"/>
     </w:p>
@@ -642,7 +665,7 @@
     <w:lsdException w:qFormat="1" w:unhideWhenUsed="0" w:uiPriority="0" w:semiHidden="0" w:name="Title"/>
     <w:lsdException w:unhideWhenUsed="0" w:uiPriority="0" w:semiHidden="0" w:name="Closing"/>
     <w:lsdException w:unhideWhenUsed="0" w:uiPriority="0" w:semiHidden="0" w:name="Signature"/>
-    <w:lsdException w:uiPriority="1" w:name="Default Paragraph Font"/>
+    <w:lsdException w:qFormat="1" w:uiPriority="1" w:name="Default Paragraph Font"/>
     <w:lsdException w:unhideWhenUsed="0" w:uiPriority="0" w:semiHidden="0" w:name="Body Text"/>
     <w:lsdException w:unhideWhenUsed="0" w:uiPriority="0" w:semiHidden="0" w:name="Body Text Indent"/>
     <w:lsdException w:unhideWhenUsed="0" w:uiPriority="0" w:semiHidden="0" w:name="List Continue"/>
@@ -680,7 +703,7 @@
     <w:lsdException w:unhideWhenUsed="0" w:uiPriority="0" w:semiHidden="0" w:name="HTML Sample"/>
     <w:lsdException w:unhideWhenUsed="0" w:uiPriority="0" w:semiHidden="0" w:name="HTML Typewriter"/>
     <w:lsdException w:unhideWhenUsed="0" w:uiPriority="0" w:semiHidden="0" w:name="HTML Variable"/>
-    <w:lsdException w:uiPriority="99" w:name="Normal Table"/>
+    <w:lsdException w:qFormat="1" w:uiPriority="99" w:name="Normal Table"/>
     <w:lsdException w:unhideWhenUsed="0" w:uiPriority="0" w:semiHidden="0" w:name="annotation subject"/>
     <w:lsdException w:uiPriority="0" w:name="Table Simple 1"/>
     <w:lsdException w:uiPriority="0" w:name="Table Simple 2"/>
@@ -864,12 +887,14 @@
     <w:name w:val="Default Paragraph Font"/>
     <w:semiHidden/>
     <w:unhideWhenUsed/>
+    <w:qFormat/>
     <w:uiPriority w:val="1"/>
   </w:style>
   <w:style w:type="table" w:default="1" w:styleId="3">
     <w:name w:val="Normal Table"/>
     <w:semiHidden/>
     <w:unhideWhenUsed/>
+    <w:qFormat/>
     <w:uiPriority w:val="99"/>
     <w:tblPr>
       <w:tblCellMar>

</xml_diff>